<commit_message>
minor formatting changes for microbiome J
</commit_message>
<xml_diff>
--- a/Baxter_FITs_BMCcancer_2016.docx
+++ b/Baxter_FITs_BMCcancer_2016.docx
@@ -237,10 +237,13 @@
         <w:rPr>
           <w:b/>
         </w:rPr>
-        <w:t>Methods:</w:t>
-      </w:r>
-      <w:r>
-        <w:t xml:space="preserve"> Using stool samples collected from 404 patients we tested whether the residual buffer containing </w:t>
+        <w:t>Results:</w:t>
+      </w:r>
+      <w:r>
+        <w:t xml:space="preserve"> </w:t>
+      </w:r>
+      <w:r>
+        <w:t xml:space="preserve">Using stool samples collected from 404 patients we tested whether the residual buffer containing </w:t>
       </w:r>
       <w:proofErr w:type="spellStart"/>
       <w:r>
@@ -248,174 +251,166 @@
       </w:r>
       <w:proofErr w:type="spellEnd"/>
       <w:r>
-        <w:t xml:space="preserve"> feces in FIT cartridges could be used in place of intact stool samples.</w:t>
-      </w:r>
-      <w:bookmarkStart w:id="1" w:name="_GoBack"/>
+        <w:t xml:space="preserve"> feces in FIT cartridges could be used in</w:t>
+      </w:r>
+      <w:r>
+        <w:t xml:space="preserve"> place of intact stool samples. </w:t>
+      </w:r>
+      <w:r>
+        <w:t>We found that the bacterial DNA isolated from FIT cartridges largely recapitulated the community structure and membership of patients' stool microbiota and that the abundance of bacteria associated with CRC were conserved. We also found that models for detecting CRC that were generated using bacterial abundances from FIT cartridges were equally predictive as models generated using bacterial abundances from stool.</w:t>
+      </w:r>
+      <w:r>
+        <w:br/>
+      </w:r>
+      <w:r>
+        <w:rPr>
+          <w:b/>
+        </w:rPr>
+        <w:t>Conclusions:</w:t>
+      </w:r>
+      <w:r>
+        <w:t xml:space="preserve"> These findings demonstrate the potential for using residual buffer from FIT cartridges in place of stool for microbiota-based screening for CRC. This may reduce the need to collect and process separate stool samples and may facilitate combining FIT and microbiota-based biomarkers into a single test. Additionally, FIT cartridges could constitute a novel data source for studying the role of the microbiome in cancer and other diseases.</w:t>
+      </w:r>
+    </w:p>
+    <w:p>
+      <w:r>
+        <w:rPr>
+          <w:b/>
+        </w:rPr>
+        <w:t>Keywords:</w:t>
+      </w:r>
+      <w:r>
+        <w:t xml:space="preserve"> colorectal cancer, gut microbiome, microbiota, fecal immunochemical test, random forest</w:t>
+      </w:r>
+    </w:p>
+    <w:p>
+      <w:pPr>
+        <w:pStyle w:val="Heading3"/>
+      </w:pPr>
+      <w:bookmarkStart w:id="1" w:name="background"/>
       <w:bookmarkEnd w:id="1"/>
       <w:r>
-        <w:br/>
-      </w:r>
-      <w:r>
-        <w:rPr>
-          <w:b/>
-        </w:rPr>
-        <w:t>Results:</w:t>
-      </w:r>
-      <w:r>
-        <w:t xml:space="preserve"> We found that the bacterial DNA isolated from FIT cartridges largely recapitulated the community structure and membership of patients' stool microbiota and that the abundance of bacteria associated with CRC were conserved. We also found that models for detecting CRC that were generated using bacterial abundances from FIT cartridges were equally predictive as models generated using bacterial abundances from stool.</w:t>
-      </w:r>
-      <w:r>
-        <w:br/>
-      </w:r>
-      <w:r>
-        <w:rPr>
-          <w:b/>
-        </w:rPr>
-        <w:t>Conclusions:</w:t>
-      </w:r>
-      <w:r>
-        <w:t xml:space="preserve"> These findings demonstrate the potential for using residual buffer from FIT cartridges in place of stool for microbiota-based screening for CRC. This may reduce the need to collect and process separate stool samples and may facilitate combining FIT and microbiota-based biomarkers into a single test. Additionally, FIT cartridges could constitute a novel data source for studying the role of the microbiome in cancer and other diseases.</w:t>
-      </w:r>
-    </w:p>
-    <w:p>
-      <w:r>
-        <w:rPr>
-          <w:b/>
-        </w:rPr>
         <w:lastRenderedPageBreak/>
-        <w:t>Keywords:</w:t>
-      </w:r>
-      <w:r>
-        <w:t xml:space="preserve"> colorectal cancer, gut microbiome, microbiota, fecal immunochemical test, random forest</w:t>
+        <w:t>Background</w:t>
+      </w:r>
+    </w:p>
+    <w:p>
+      <w:r>
+        <w:t xml:space="preserve">Although colorectal cancer (CRC) mortality has declined in recent decades, it remains the second leading cause of death among cancers in the United States [1]. Early detection of CRC is critical since patients whose tumors are detected at an early stage have a greater than 90% chance of survival [1]. However more than a third of individuals for whom screening is recommended do not adhere to screening guidelines [2]. The high cost and invasive nature of procedures, such as colonoscopy and </w:t>
+      </w:r>
+      <w:proofErr w:type="spellStart"/>
+      <w:r>
+        <w:t>sigmoidoscopy</w:t>
+      </w:r>
+      <w:proofErr w:type="spellEnd"/>
+      <w:r>
+        <w:t xml:space="preserve"> are barriers for many people [3, 4]. Unfortunately non-invasive tests, such as the guaiac fecal occult blood test (</w:t>
+      </w:r>
+      <w:proofErr w:type="spellStart"/>
+      <w:r>
+        <w:t>gFOBT</w:t>
+      </w:r>
+      <w:proofErr w:type="spellEnd"/>
+      <w:r>
+        <w:t xml:space="preserve">), fecal immunochemical test (FIT), and the </w:t>
+      </w:r>
+      <w:proofErr w:type="spellStart"/>
+      <w:r>
+        <w:t>multitarget</w:t>
+      </w:r>
+      <w:proofErr w:type="spellEnd"/>
+      <w:r>
+        <w:t xml:space="preserve"> DNA test fail to reliably detect adenomas [5, 6] (e.g., sensitivity for </w:t>
+      </w:r>
+      <w:proofErr w:type="spellStart"/>
+      <w:r>
+        <w:t>nonadvanced</w:t>
+      </w:r>
+      <w:proofErr w:type="spellEnd"/>
+      <w:r>
+        <w:t xml:space="preserve"> adenomas is 7.6% for FIT and 17.2% for the DNA test). Thus, there is a need for novel non-invasive screening methods with improved sensitivity for early stage colonic lesions.</w:t>
+      </w:r>
+    </w:p>
+    <w:p>
+      <w:r>
+        <w:t xml:space="preserve">Several studies have demonstrated the potential for the gut microbiota to be used to detect CRC [7–10]. Moreover, we and others have shown that combining microbiota-analysis with conventional diagnostics, like </w:t>
+      </w:r>
+      <w:proofErr w:type="spellStart"/>
+      <w:r>
+        <w:t>gFOBT</w:t>
+      </w:r>
+      <w:proofErr w:type="spellEnd"/>
+      <w:r>
+        <w:t xml:space="preserve"> and FIT, can significantly improve the detection of colonic lesions over either method by itself [7, 8, 10]. One limitation of microbiota-based CRC screening is the need to collect and process separate stool samples for microbiota characterization. Given the widespread use of FIT to collect specimens for screening, the ability to use the same sample for microbiota characterization could make processing more efficient and less expensive. We hypothesized that the small amount of fecal material contained in FIT sampling cartridges was sufficient to perform both hemoglobin quantification and microbiota </w:t>
+      </w:r>
+      <w:r>
+        <w:lastRenderedPageBreak/>
+        <w:t>characterization. To test this hypothesis, we isolated bacterial DNA from the residual buffer of OC-Auto® FIT cartridges (</w:t>
+      </w:r>
+      <w:proofErr w:type="spellStart"/>
+      <w:r>
+        <w:t>Polymedco</w:t>
+      </w:r>
+      <w:proofErr w:type="spellEnd"/>
+      <w:r>
+        <w:t xml:space="preserve"> Inc.) that had already been used for quantifying fecal hemoglobin concentrations. We then compared the bacterial composition of the FIT cartridge to that of DNA isolated directly from a patient's stool sample and assessed the ability of FIT cartridge-derived DNA to be used for microbiota-based CRC screening.</w:t>
       </w:r>
     </w:p>
     <w:p>
       <w:pPr>
         <w:pStyle w:val="Heading3"/>
       </w:pPr>
-      <w:bookmarkStart w:id="2" w:name="background"/>
+      <w:bookmarkStart w:id="2" w:name="materials-and-methods"/>
       <w:bookmarkEnd w:id="2"/>
       <w:r>
-        <w:t>Background</w:t>
-      </w:r>
-    </w:p>
-    <w:p>
-      <w:r>
-        <w:t xml:space="preserve">Although colorectal cancer (CRC) mortality has declined in recent decades, it remains the second leading cause of death among cancers in the United States [1]. Early detection of CRC is critical since patients whose tumors are detected at an early stage have a greater than 90% chance of survival [1]. However more than a third of individuals for whom screening is recommended do not adhere to screening guidelines [2]. The high cost and invasive nature of procedures, such as colonoscopy and </w:t>
-      </w:r>
-      <w:proofErr w:type="spellStart"/>
-      <w:r>
-        <w:t>sigmoidoscopy</w:t>
-      </w:r>
-      <w:proofErr w:type="spellEnd"/>
-      <w:r>
-        <w:t xml:space="preserve"> are barriers for many people [3, 4]. Unfortunately non-invasive tests, such as the guaiac fecal occult blood test (</w:t>
-      </w:r>
-      <w:proofErr w:type="spellStart"/>
-      <w:r>
-        <w:t>gFOBT</w:t>
-      </w:r>
-      <w:proofErr w:type="spellEnd"/>
-      <w:r>
-        <w:t xml:space="preserve">), fecal immunochemical test (FIT), and the </w:t>
-      </w:r>
-      <w:proofErr w:type="spellStart"/>
-      <w:r>
-        <w:t>multitarget</w:t>
-      </w:r>
-      <w:proofErr w:type="spellEnd"/>
-      <w:r>
-        <w:t xml:space="preserve"> DNA test fail to reliably detect adenomas [5, 6] (e.g., sensitivity for </w:t>
-      </w:r>
-      <w:proofErr w:type="spellStart"/>
-      <w:r>
-        <w:t>nonadvanced</w:t>
-      </w:r>
-      <w:proofErr w:type="spellEnd"/>
-      <w:r>
-        <w:t xml:space="preserve"> adenomas is 7.6% for FIT and 17.2% for the DNA test). Thus, there is a need for novel non-invasive screening methods with improved sensitivity for early stage colonic lesions.</w:t>
-      </w:r>
-    </w:p>
-    <w:p>
-      <w:r>
-        <w:t xml:space="preserve">Several studies have demonstrated the potential for the gut microbiota to be used to detect CRC [7–10]. Moreover, we and others have shown that combining microbiota-analysis with conventional diagnostics, like </w:t>
-      </w:r>
-      <w:proofErr w:type="spellStart"/>
-      <w:r>
-        <w:t>gFOBT</w:t>
-      </w:r>
-      <w:proofErr w:type="spellEnd"/>
-      <w:r>
-        <w:t xml:space="preserve"> and FIT, can significantly improve the detection of colonic lesions over either method by itself [7, 8, 10]. One limitation of microbiota-based CRC screening is the need to collect and process separate stool samples for microbiota characterization. Given the widespread use of FIT to collect specimens for screening, the ability to use the same sample for microbiota characterization could make processing more efficient and less expensive. We </w:t>
+        <w:t>Methods</w:t>
+      </w:r>
+    </w:p>
+    <w:p>
+      <w:r>
+        <w:rPr>
+          <w:b/>
+        </w:rPr>
+        <w:t>Study Design / Diagnoses / Stool Collection.</w:t>
+      </w:r>
+      <w:r>
+        <w:t xml:space="preserve"> Stool samples were obtained through the Great Lakes-New England Early Detection Research Network. Patients were asymptomatic, at least 18 years old, willing to sign informed consent, able to tolerate removal of 58 mL of blood, and willing to collect a stool sample. Patient age at the time of enrollment ranged from 29 to 89 with a median of 60 years. Patients were excluded if they had undergone surgery, radiation, or chemotherapy for current CRC prior to baseline samples or had inflammatory bowel disease, known hereditary non-polyposis CRC, or familial adenomatous polyposis. Patient diagnoses were determined by </w:t>
+      </w:r>
+      <w:proofErr w:type="spellStart"/>
+      <w:r>
+        <w:t>colonoscopic</w:t>
+      </w:r>
+      <w:proofErr w:type="spellEnd"/>
+      <w:r>
+        <w:t xml:space="preserve"> examination and </w:t>
+      </w:r>
+      <w:proofErr w:type="spellStart"/>
+      <w:r>
+        <w:t>histopathological</w:t>
+      </w:r>
+      <w:proofErr w:type="spellEnd"/>
+      <w:r>
+        <w:t xml:space="preserve"> review of any biopsies taken. Colonoscopies were performed and fecal samples were collected in four locations: Toronto (Ontario, Canada), Boston (Massachusetts, USA), Houston (Texas, USA), and Ann Arbor (Michigan, USA). Stool samples were packed in ice, shipped to a processing center via next day delivery and stored at -80˚C. Fecal material for FIT was collected from frozen stool aliquots using OC-Auto® FIT sampling bottles (</w:t>
+      </w:r>
+      <w:proofErr w:type="spellStart"/>
+      <w:r>
+        <w:t>Polymedco</w:t>
+      </w:r>
+      <w:proofErr w:type="spellEnd"/>
+      <w:r>
+        <w:t xml:space="preserve"> Inc.), processed using an OC-Auto Micro 80 automated system (</w:t>
+      </w:r>
+      <w:proofErr w:type="spellStart"/>
+      <w:r>
+        <w:t>Polymedco</w:t>
+      </w:r>
+      <w:proofErr w:type="spellEnd"/>
+      <w:r>
+        <w:t xml:space="preserve"> Inc.), and stored </w:t>
       </w:r>
       <w:r>
         <w:lastRenderedPageBreak/>
-        <w:t>hypothesized that the small amount of fecal material contained in FIT sampling cartridges was sufficient to perform both hemoglobin quantification and microbiota characterization. To test this hypothesis, we isolated bacterial DNA from the residual buffer of OC-Auto® FIT cartridges (</w:t>
-      </w:r>
-      <w:proofErr w:type="spellStart"/>
-      <w:r>
-        <w:t>Polymedco</w:t>
-      </w:r>
-      <w:proofErr w:type="spellEnd"/>
-      <w:r>
-        <w:t xml:space="preserve"> Inc.) that had already been used for quantifying fecal hemoglobin concentrations. We then compared the bacterial composition of the FIT cartridge to that of DNA isolated directly from a patient's stool sample and assessed the ability of FIT cartridge-derived DNA to be used for microbiota-based CRC screening.</w:t>
-      </w:r>
-    </w:p>
-    <w:p>
-      <w:pPr>
-        <w:pStyle w:val="Heading3"/>
-      </w:pPr>
-      <w:bookmarkStart w:id="3" w:name="materials-and-methods"/>
-      <w:bookmarkEnd w:id="3"/>
-      <w:r>
-        <w:t>Materials and Methods</w:t>
-      </w:r>
-    </w:p>
-    <w:p>
-      <w:r>
-        <w:rPr>
-          <w:b/>
-        </w:rPr>
-        <w:t>Study Design / Diagnoses / Stool Collection.</w:t>
-      </w:r>
-      <w:r>
-        <w:t xml:space="preserve"> Stool samples were obtained through the Great Lakes-New England Early Detection Research Network. Patients were asymptomatic, at least 18 years old, willing to sign informed consent, able to tolerate removal of 58 mL of blood, and willing to collect a stool sample. Patient age at the time of enrollment ranged from 29 to 89 with a median of 60 years. Patients were excluded if they had undergone surgery, radiation, or chemotherapy for current CRC prior to baseline samples or had inflammatory bowel disease, known hereditary non-polyposis CRC, or familial adenomatous polyposis. Patient diagnoses were determined by </w:t>
-      </w:r>
-      <w:proofErr w:type="spellStart"/>
-      <w:r>
-        <w:t>colonoscopic</w:t>
-      </w:r>
-      <w:proofErr w:type="spellEnd"/>
-      <w:r>
-        <w:t xml:space="preserve"> examination and </w:t>
-      </w:r>
-      <w:proofErr w:type="spellStart"/>
-      <w:r>
-        <w:t>histopathological</w:t>
-      </w:r>
-      <w:proofErr w:type="spellEnd"/>
-      <w:r>
-        <w:t xml:space="preserve"> review of any biopsies taken. Colonoscopies were performed and fecal samples were collected in four locations: Toronto (Ontario, Canada), Boston (Massachusetts, USA), Houston (Texas, USA), and Ann Arbor (Michigan, USA). Stool samples were packed in ice, shipped to a processing center via next day delivery and stored at -80˚C. Fecal material for FIT was collected from frozen stool aliquots using OC-Auto® FIT sampling bottles (</w:t>
-      </w:r>
-      <w:proofErr w:type="spellStart"/>
-      <w:r>
-        <w:t>Polymedco</w:t>
-      </w:r>
-      <w:proofErr w:type="spellEnd"/>
-      <w:r>
-        <w:t xml:space="preserve"> Inc.), </w:t>
-      </w:r>
-      <w:r>
-        <w:lastRenderedPageBreak/>
-        <w:t>processed using an OC-Auto Micro 80 automated system (</w:t>
-      </w:r>
-      <w:proofErr w:type="spellStart"/>
-      <w:r>
-        <w:t>Polymedco</w:t>
-      </w:r>
-      <w:proofErr w:type="spellEnd"/>
-      <w:r>
-        <w:t xml:space="preserve"> Inc.), and stored at -20C. The University of Michigan Institutional Review Board approved this study, and all subjects provided informed consent.</w:t>
+        <w:t>at -20C. The University of Michigan Institutional Review Board approved this study, and all subjects provided informed consent.</w:t>
       </w:r>
     </w:p>
     <w:p>
@@ -504,8 +499,8 @@
       <w:pPr>
         <w:pStyle w:val="Heading3"/>
       </w:pPr>
-      <w:bookmarkStart w:id="4" w:name="results"/>
-      <w:bookmarkEnd w:id="4"/>
+      <w:bookmarkStart w:id="3" w:name="results"/>
+      <w:bookmarkEnd w:id="3"/>
       <w:r>
         <w:t>Results</w:t>
       </w:r>
@@ -683,8 +678,8 @@
       <w:pPr>
         <w:pStyle w:val="Heading3"/>
       </w:pPr>
-      <w:bookmarkStart w:id="5" w:name="discussion"/>
-      <w:bookmarkEnd w:id="5"/>
+      <w:bookmarkStart w:id="4" w:name="discussion"/>
+      <w:bookmarkEnd w:id="4"/>
       <w:r>
         <w:t>Discussion</w:t>
       </w:r>
@@ -740,8 +735,8 @@
       <w:pPr>
         <w:pStyle w:val="Heading3"/>
       </w:pPr>
-      <w:bookmarkStart w:id="6" w:name="conclusions"/>
-      <w:bookmarkEnd w:id="6"/>
+      <w:bookmarkStart w:id="5" w:name="conclusions"/>
+      <w:bookmarkEnd w:id="5"/>
       <w:r>
         <w:t>Conclusions</w:t>
       </w:r>
@@ -756,16 +751,8 @@
       </w:r>
     </w:p>
     <w:p>
-      <w:pPr>
-        <w:pStyle w:val="Heading3"/>
-      </w:pPr>
-      <w:bookmarkStart w:id="7" w:name="declarations"/>
-      <w:bookmarkEnd w:id="7"/>
-      <w:r>
-        <w:t>Declarations</w:t>
-      </w:r>
-    </w:p>
-    <w:p>
+      <w:bookmarkStart w:id="6" w:name="declarations"/>
+      <w:bookmarkEnd w:id="6"/>
       <w:r>
         <w:rPr>
           <w:b/>
@@ -814,6 +801,14 @@
       <w:proofErr w:type="spellEnd"/>
       <w:r>
         <w:t xml:space="preserve"> operating characteristic curve</w:t>
+      </w:r>
+    </w:p>
+    <w:p>
+      <w:pPr>
+        <w:pStyle w:val="Heading3"/>
+      </w:pPr>
+      <w:r>
+        <w:t>Declarations</w:t>
       </w:r>
     </w:p>
     <w:p>
@@ -865,7 +860,18 @@
         <w:t>Competing interests:</w:t>
       </w:r>
       <w:r>
-        <w:t xml:space="preserve"> The authors declare no competing financial interests.</w:t>
+        <w:t xml:space="preserve"> </w:t>
+      </w:r>
+      <w:r>
+        <w:t>The authors declare that they have no competi</w:t>
+      </w:r>
+      <w:bookmarkStart w:id="7" w:name="_GoBack"/>
+      <w:bookmarkEnd w:id="7"/>
+      <w:r>
+        <w:t>ng interests</w:t>
+      </w:r>
+      <w:r>
+        <w:t>.</w:t>
       </w:r>
     </w:p>
     <w:p>
@@ -2302,7 +2308,7 @@
         <w:rStyle w:val="PageNumber"/>
         <w:noProof/>
       </w:rPr>
-      <w:t>16</w:t>
+      <w:t>10</w:t>
     </w:r>
     <w:r>
       <w:rPr>
@@ -5426,7 +5432,7 @@
 </file>
 
 <file path=customXml/itemProps1.xml><?xml version="1.0" encoding="utf-8"?>
-<ds:datastoreItem xmlns:ds="http://schemas.openxmlformats.org/officeDocument/2006/customXml" ds:itemID="{DFDCF07B-D07E-A444-8B6F-F649D84BA868}">
+<ds:datastoreItem xmlns:ds="http://schemas.openxmlformats.org/officeDocument/2006/customXml" ds:itemID="{9739CE8A-D42C-C04D-906F-B44E49BD1D9B}">
   <ds:schemaRefs>
     <ds:schemaRef ds:uri="http://schemas.openxmlformats.org/officeDocument/2006/bibliography"/>
   </ds:schemaRefs>

</xml_diff>